<commit_message>
Added software partitioning model Topcased workspace. Renamed image file to show which source file it comes from.
</commit_message>
<xml_diff>
--- a/doc/graphics/System Documentation/Graphics Service documentatie.docx
+++ b/doc/graphics/System Documentation/Graphics Service documentatie.docx
@@ -9457,13 +9457,6 @@
       </w:r>
       <w:bookmarkEnd w:id="19"/>
     </w:p>
-    <w:p>
-      <w:pPr>
-        <w:rPr>
-          <w:rFonts w:hint="eastAsia"/>
-        </w:rPr>
-      </w:pPr>
-    </w:p>
     <w:tbl>
       <w:tblPr>
         <w:tblStyle w:val="LightList-Accent11"/>
@@ -10611,16 +10604,7 @@
                 <w:b w:val="0"/>
                 <w:lang w:val="en-US"/>
               </w:rPr>
-              <w:t xml:space="preserve">We’re providing multi-input methods for commands in order to provide the user </w:t>
-            </w:r>
-            <w:r>
-              <w:rPr>
-                <w:rFonts w:cstheme="minorHAnsi"/>
-                <w:b w:val="0"/>
-                <w:lang w:val="en-US"/>
-              </w:rPr>
-              <w:lastRenderedPageBreak/>
-              <w:t>with a rich user experience</w:t>
+              <w:t>We’re providing multi-input methods for commands in order to provide the user with a rich user experience</w:t>
             </w:r>
           </w:p>
         </w:tc>
@@ -10641,39 +10625,12 @@
                 <w:rFonts w:cstheme="minorHAnsi"/>
                 <w:lang w:val="en-US"/>
               </w:rPr>
-              <w:lastRenderedPageBreak/>
               <w:t>NF4</w:t>
             </w:r>
           </w:p>
         </w:tc>
       </w:tr>
     </w:tbl>
-    <w:p>
-      <w:pPr>
-        <w:rPr>
-          <w:rFonts w:hint="eastAsia"/>
-        </w:rPr>
-      </w:pPr>
-    </w:p>
-    <w:p>
-      <w:pPr>
-        <w:rPr>
-          <w:rFonts w:asciiTheme="majorHAnsi" w:eastAsiaTheme="majorEastAsia" w:hAnsiTheme="majorHAnsi" w:cstheme="majorBidi" w:hint="eastAsia"/>
-          <w:b/>
-          <w:bCs/>
-          <w:color w:val="4F81BD" w:themeColor="accent1"/>
-          <w:sz w:val="26"/>
-          <w:szCs w:val="26"/>
-          <w:shd w:val="clear" w:color="auto" w:fill="FFFFFF"/>
-        </w:rPr>
-      </w:pPr>
-      <w:r>
-        <w:rPr>
-          <w:shd w:val="clear" w:color="auto" w:fill="FFFFFF"/>
-        </w:rPr>
-        <w:br w:type="page"/>
-      </w:r>
-    </w:p>
     <w:p>
       <w:pPr>
         <w:pStyle w:val="Heading2"/>
@@ -10686,8 +10643,8 @@
           <w:shd w:val="clear" w:color="auto" w:fill="FFFFFF"/>
         </w:rPr>
       </w:pPr>
-      <w:bookmarkStart w:id="20" w:name="_GoBack"/>
-      <w:bookmarkStart w:id="21" w:name="_Toc328125281"/>
+      <w:bookmarkStart w:id="20" w:name="_Toc328125281"/>
+      <w:bookmarkStart w:id="21" w:name="_GoBack"/>
       <w:r>
         <w:rPr>
           <w:shd w:val="clear" w:color="auto" w:fill="FFFFFF"/>
@@ -10695,7 +10652,7 @@
         <w:lastRenderedPageBreak/>
         <w:t>Software partitioning</w:t>
       </w:r>
-      <w:bookmarkEnd w:id="21"/>
+      <w:bookmarkEnd w:id="20"/>
     </w:p>
     <w:p>
       <w:pPr>
@@ -11034,8 +10991,21 @@
         </w:rPr>
         <w:t>The Control Service is used for selecting the language of the application, and to tell other services when to update their view based on the changes made in the Graphics Service</w:t>
       </w:r>
-    </w:p>
-    <w:bookmarkEnd w:id="20"/>
+      <w:r>
+        <w:rPr>
+          <w:lang w:val="en-US"/>
+        </w:rPr>
+        <w:t>.</w:t>
+      </w:r>
+      <w:r>
+        <w:rPr>
+          <w:rFonts w:hint="eastAsia"/>
+          <w:lang w:val="en-US"/>
+        </w:rPr>
+        <w:tab/>
+      </w:r>
+    </w:p>
+    <w:bookmarkEnd w:id="21"/>
     <w:p>
       <w:pPr>
         <w:keepNext/>
@@ -11066,7 +11036,7 @@
                     <a:blip r:embed="rId11" cstate="print">
                       <a:extLst>
                         <a:ext uri="{28A0092B-C50C-407E-A947-70E740481C1C}">
-                          <a14:useLocalDpi xmlns:a14="http://schemas.microsoft.com/office/drawing/2010/main" xmlns:wps="http://schemas.microsoft.com/office/word/2010/wordprocessingShape" xmlns:wpi="http://schemas.microsoft.com/office/word/2010/wordprocessingInk" xmlns:wpg="http://schemas.microsoft.com/office/word/2010/wordprocessingGroup" xmlns:w14="http://schemas.microsoft.com/office/word/2010/wordml" xmlns:w="http://schemas.openxmlformats.org/wordprocessingml/2006/main" xmlns:w10="urn:schemas-microsoft-com:office:word" xmlns:wp14="http://schemas.microsoft.com/office/word/2010/wordprocessingDrawing" xmlns:v="urn:schemas-microsoft-com:vml" xmlns:o="urn:schemas-microsoft-com:office:office" xmlns:mc="http://schemas.openxmlformats.org/markup-compatibility/2006" xmlns:wpc="http://schemas.microsoft.com/office/word/2010/wordprocessingCanvas" xmlns="" val="0"/>
+                          <a14:useLocalDpi xmlns="" xmlns:wpc="http://schemas.microsoft.com/office/word/2010/wordprocessingCanvas" xmlns:mc="http://schemas.openxmlformats.org/markup-compatibility/2006" xmlns:o="urn:schemas-microsoft-com:office:office" xmlns:v="urn:schemas-microsoft-com:vml" xmlns:wp14="http://schemas.microsoft.com/office/word/2010/wordprocessingDrawing" xmlns:w10="urn:schemas-microsoft-com:office:word" xmlns:w="http://schemas.openxmlformats.org/wordprocessingml/2006/main" xmlns:w14="http://schemas.microsoft.com/office/word/2010/wordml" xmlns:wpg="http://schemas.microsoft.com/office/word/2010/wordprocessingGroup" xmlns:wpi="http://schemas.microsoft.com/office/word/2010/wordprocessingInk" xmlns:wps="http://schemas.microsoft.com/office/word/2010/wordprocessingShape" xmlns:a14="http://schemas.microsoft.com/office/drawing/2010/main" val="0"/>
                         </a:ext>
                       </a:extLst>
                     </a:blip>
@@ -20403,7 +20373,7 @@
                     <a:blip r:embed="rId29" cstate="print">
                       <a:extLst>
                         <a:ext uri="{28A0092B-C50C-407E-A947-70E740481C1C}">
-                          <a14:useLocalDpi xmlns:a14="http://schemas.microsoft.com/office/drawing/2010/main" xmlns:wps="http://schemas.microsoft.com/office/word/2010/wordprocessingShape" xmlns:wpi="http://schemas.microsoft.com/office/word/2010/wordprocessingInk" xmlns:wpg="http://schemas.microsoft.com/office/word/2010/wordprocessingGroup" xmlns:w14="http://schemas.microsoft.com/office/word/2010/wordml" xmlns:w="http://schemas.openxmlformats.org/wordprocessingml/2006/main" xmlns:w10="urn:schemas-microsoft-com:office:word" xmlns:wp14="http://schemas.microsoft.com/office/word/2010/wordprocessingDrawing" xmlns:v="urn:schemas-microsoft-com:vml" xmlns:o="urn:schemas-microsoft-com:office:office" xmlns:mc="http://schemas.openxmlformats.org/markup-compatibility/2006" xmlns:wpc="http://schemas.microsoft.com/office/word/2010/wordprocessingCanvas" xmlns="" val="0"/>
+                          <a14:useLocalDpi xmlns="" xmlns:wpc="http://schemas.microsoft.com/office/word/2010/wordprocessingCanvas" xmlns:mc="http://schemas.openxmlformats.org/markup-compatibility/2006" xmlns:o="urn:schemas-microsoft-com:office:office" xmlns:v="urn:schemas-microsoft-com:vml" xmlns:wp14="http://schemas.microsoft.com/office/word/2010/wordprocessingDrawing" xmlns:w10="urn:schemas-microsoft-com:office:word" xmlns:w="http://schemas.openxmlformats.org/wordprocessingml/2006/main" xmlns:w14="http://schemas.microsoft.com/office/word/2010/wordml" xmlns:wpg="http://schemas.microsoft.com/office/word/2010/wordprocessingGroup" xmlns:wpi="http://schemas.microsoft.com/office/word/2010/wordprocessingInk" xmlns:wps="http://schemas.microsoft.com/office/word/2010/wordprocessingShape" xmlns:a14="http://schemas.microsoft.com/office/drawing/2010/main" val="0"/>
                         </a:ext>
                       </a:extLst>
                     </a:blip>
@@ -20948,7 +20918,7 @@
                     <a:blip r:embed="rId29" cstate="print">
                       <a:extLst>
                         <a:ext uri="{28A0092B-C50C-407E-A947-70E740481C1C}">
-                          <a14:useLocalDpi xmlns:a14="http://schemas.microsoft.com/office/drawing/2010/main" xmlns:wps="http://schemas.microsoft.com/office/word/2010/wordprocessingShape" xmlns:wpi="http://schemas.microsoft.com/office/word/2010/wordprocessingInk" xmlns:wpg="http://schemas.microsoft.com/office/word/2010/wordprocessingGroup" xmlns:w14="http://schemas.microsoft.com/office/word/2010/wordml" xmlns:w="http://schemas.openxmlformats.org/wordprocessingml/2006/main" xmlns:w10="urn:schemas-microsoft-com:office:word" xmlns:wp14="http://schemas.microsoft.com/office/word/2010/wordprocessingDrawing" xmlns:v="urn:schemas-microsoft-com:vml" xmlns:o="urn:schemas-microsoft-com:office:office" xmlns:mc="http://schemas.openxmlformats.org/markup-compatibility/2006" xmlns:wpc="http://schemas.microsoft.com/office/word/2010/wordprocessingCanvas" xmlns="" val="0"/>
+                          <a14:useLocalDpi xmlns="" xmlns:wpc="http://schemas.microsoft.com/office/word/2010/wordprocessingCanvas" xmlns:mc="http://schemas.openxmlformats.org/markup-compatibility/2006" xmlns:o="urn:schemas-microsoft-com:office:office" xmlns:v="urn:schemas-microsoft-com:vml" xmlns:wp14="http://schemas.microsoft.com/office/word/2010/wordprocessingDrawing" xmlns:w10="urn:schemas-microsoft-com:office:word" xmlns:w="http://schemas.openxmlformats.org/wordprocessingml/2006/main" xmlns:w14="http://schemas.microsoft.com/office/word/2010/wordml" xmlns:wpg="http://schemas.microsoft.com/office/word/2010/wordprocessingGroup" xmlns:wpi="http://schemas.microsoft.com/office/word/2010/wordprocessingInk" xmlns:wps="http://schemas.microsoft.com/office/word/2010/wordprocessingShape" xmlns:a14="http://schemas.microsoft.com/office/drawing/2010/main" val="0"/>
                         </a:ext>
                       </a:extLst>
                     </a:blip>
@@ -21531,7 +21501,7 @@
                     <a:blip r:embed="rId29" cstate="print">
                       <a:extLst>
                         <a:ext uri="{28A0092B-C50C-407E-A947-70E740481C1C}">
-                          <a14:useLocalDpi xmlns:a14="http://schemas.microsoft.com/office/drawing/2010/main" xmlns:wps="http://schemas.microsoft.com/office/word/2010/wordprocessingShape" xmlns:wpi="http://schemas.microsoft.com/office/word/2010/wordprocessingInk" xmlns:wpg="http://schemas.microsoft.com/office/word/2010/wordprocessingGroup" xmlns:w14="http://schemas.microsoft.com/office/word/2010/wordml" xmlns:w="http://schemas.openxmlformats.org/wordprocessingml/2006/main" xmlns:w10="urn:schemas-microsoft-com:office:word" xmlns:wp14="http://schemas.microsoft.com/office/word/2010/wordprocessingDrawing" xmlns:v="urn:schemas-microsoft-com:vml" xmlns:o="urn:schemas-microsoft-com:office:office" xmlns:mc="http://schemas.openxmlformats.org/markup-compatibility/2006" xmlns:wpc="http://schemas.microsoft.com/office/word/2010/wordprocessingCanvas" xmlns="" val="0"/>
+                          <a14:useLocalDpi xmlns="" xmlns:wpc="http://schemas.microsoft.com/office/word/2010/wordprocessingCanvas" xmlns:mc="http://schemas.openxmlformats.org/markup-compatibility/2006" xmlns:o="urn:schemas-microsoft-com:office:office" xmlns:v="urn:schemas-microsoft-com:vml" xmlns:wp14="http://schemas.microsoft.com/office/word/2010/wordprocessingDrawing" xmlns:w10="urn:schemas-microsoft-com:office:word" xmlns:w="http://schemas.openxmlformats.org/wordprocessingml/2006/main" xmlns:w14="http://schemas.microsoft.com/office/word/2010/wordml" xmlns:wpg="http://schemas.microsoft.com/office/word/2010/wordprocessingGroup" xmlns:wpi="http://schemas.microsoft.com/office/word/2010/wordprocessingInk" xmlns:wps="http://schemas.microsoft.com/office/word/2010/wordprocessingShape" xmlns:a14="http://schemas.microsoft.com/office/drawing/2010/main" val="0"/>
                         </a:ext>
                       </a:extLst>
                     </a:blip>
@@ -21859,7 +21829,7 @@
                     <a:blip r:embed="rId30" cstate="print">
                       <a:extLst>
                         <a:ext uri="{28A0092B-C50C-407E-A947-70E740481C1C}">
-                          <a14:useLocalDpi xmlns:a14="http://schemas.microsoft.com/office/drawing/2010/main" xmlns:wps="http://schemas.microsoft.com/office/word/2010/wordprocessingShape" xmlns:wpi="http://schemas.microsoft.com/office/word/2010/wordprocessingInk" xmlns:wpg="http://schemas.microsoft.com/office/word/2010/wordprocessingGroup" xmlns:w14="http://schemas.microsoft.com/office/word/2010/wordml" xmlns:w="http://schemas.openxmlformats.org/wordprocessingml/2006/main" xmlns:w10="urn:schemas-microsoft-com:office:word" xmlns:wp14="http://schemas.microsoft.com/office/word/2010/wordprocessingDrawing" xmlns:v="urn:schemas-microsoft-com:vml" xmlns:o="urn:schemas-microsoft-com:office:office" xmlns:mc="http://schemas.openxmlformats.org/markup-compatibility/2006" xmlns:wpc="http://schemas.microsoft.com/office/word/2010/wordprocessingCanvas" xmlns="" val="0"/>
+                          <a14:useLocalDpi xmlns="" xmlns:wpc="http://schemas.microsoft.com/office/word/2010/wordprocessingCanvas" xmlns:mc="http://schemas.openxmlformats.org/markup-compatibility/2006" xmlns:o="urn:schemas-microsoft-com:office:office" xmlns:v="urn:schemas-microsoft-com:vml" xmlns:wp14="http://schemas.microsoft.com/office/word/2010/wordprocessingDrawing" xmlns:w10="urn:schemas-microsoft-com:office:word" xmlns:w="http://schemas.openxmlformats.org/wordprocessingml/2006/main" xmlns:w14="http://schemas.microsoft.com/office/word/2010/wordml" xmlns:wpg="http://schemas.microsoft.com/office/word/2010/wordprocessingGroup" xmlns:wpi="http://schemas.microsoft.com/office/word/2010/wordprocessingInk" xmlns:wps="http://schemas.microsoft.com/office/word/2010/wordprocessingShape" xmlns:a14="http://schemas.microsoft.com/office/drawing/2010/main" val="0"/>
                         </a:ext>
                       </a:extLst>
                     </a:blip>
@@ -22386,7 +22356,7 @@
                     <a:blip r:embed="rId31" cstate="print">
                       <a:extLst>
                         <a:ext uri="{28A0092B-C50C-407E-A947-70E740481C1C}">
-                          <a14:useLocalDpi xmlns:a14="http://schemas.microsoft.com/office/drawing/2010/main" xmlns:wps="http://schemas.microsoft.com/office/word/2010/wordprocessingShape" xmlns:wpi="http://schemas.microsoft.com/office/word/2010/wordprocessingInk" xmlns:wpg="http://schemas.microsoft.com/office/word/2010/wordprocessingGroup" xmlns:w14="http://schemas.microsoft.com/office/word/2010/wordml" xmlns:w="http://schemas.openxmlformats.org/wordprocessingml/2006/main" xmlns:w10="urn:schemas-microsoft-com:office:word" xmlns:wp14="http://schemas.microsoft.com/office/word/2010/wordprocessingDrawing" xmlns:v="urn:schemas-microsoft-com:vml" xmlns:o="urn:schemas-microsoft-com:office:office" xmlns:mc="http://schemas.openxmlformats.org/markup-compatibility/2006" xmlns:wpc="http://schemas.microsoft.com/office/word/2010/wordprocessingCanvas" xmlns="" val="0"/>
+                          <a14:useLocalDpi xmlns="" xmlns:wpc="http://schemas.microsoft.com/office/word/2010/wordprocessingCanvas" xmlns:mc="http://schemas.openxmlformats.org/markup-compatibility/2006" xmlns:o="urn:schemas-microsoft-com:office:office" xmlns:v="urn:schemas-microsoft-com:vml" xmlns:wp14="http://schemas.microsoft.com/office/word/2010/wordprocessingDrawing" xmlns:w10="urn:schemas-microsoft-com:office:word" xmlns:w="http://schemas.openxmlformats.org/wordprocessingml/2006/main" xmlns:w14="http://schemas.microsoft.com/office/word/2010/wordml" xmlns:wpg="http://schemas.microsoft.com/office/word/2010/wordprocessingGroup" xmlns:wpi="http://schemas.microsoft.com/office/word/2010/wordprocessingInk" xmlns:wps="http://schemas.microsoft.com/office/word/2010/wordprocessingShape" xmlns:a14="http://schemas.microsoft.com/office/drawing/2010/main" val="0"/>
                         </a:ext>
                       </a:extLst>
                     </a:blip>
@@ -22617,7 +22587,7 @@
                     <a:blip r:embed="rId32" cstate="print">
                       <a:extLst>
                         <a:ext uri="{28A0092B-C50C-407E-A947-70E740481C1C}">
-                          <a14:useLocalDpi xmlns:a14="http://schemas.microsoft.com/office/drawing/2010/main" xmlns:wps="http://schemas.microsoft.com/office/word/2010/wordprocessingShape" xmlns:wpi="http://schemas.microsoft.com/office/word/2010/wordprocessingInk" xmlns:wpg="http://schemas.microsoft.com/office/word/2010/wordprocessingGroup" xmlns:w14="http://schemas.microsoft.com/office/word/2010/wordml" xmlns:w="http://schemas.openxmlformats.org/wordprocessingml/2006/main" xmlns:w10="urn:schemas-microsoft-com:office:word" xmlns:wp14="http://schemas.microsoft.com/office/word/2010/wordprocessingDrawing" xmlns:v="urn:schemas-microsoft-com:vml" xmlns:o="urn:schemas-microsoft-com:office:office" xmlns:mc="http://schemas.openxmlformats.org/markup-compatibility/2006" xmlns:wpc="http://schemas.microsoft.com/office/word/2010/wordprocessingCanvas" xmlns="" val="0"/>
+                          <a14:useLocalDpi xmlns="" xmlns:wpc="http://schemas.microsoft.com/office/word/2010/wordprocessingCanvas" xmlns:mc="http://schemas.openxmlformats.org/markup-compatibility/2006" xmlns:o="urn:schemas-microsoft-com:office:office" xmlns:v="urn:schemas-microsoft-com:vml" xmlns:wp14="http://schemas.microsoft.com/office/word/2010/wordprocessingDrawing" xmlns:w10="urn:schemas-microsoft-com:office:word" xmlns:w="http://schemas.openxmlformats.org/wordprocessingml/2006/main" xmlns:w14="http://schemas.microsoft.com/office/word/2010/wordml" xmlns:wpg="http://schemas.microsoft.com/office/word/2010/wordprocessingGroup" xmlns:wpi="http://schemas.microsoft.com/office/word/2010/wordprocessingInk" xmlns:wps="http://schemas.microsoft.com/office/word/2010/wordprocessingShape" xmlns:a14="http://schemas.microsoft.com/office/drawing/2010/main" val="0"/>
                         </a:ext>
                       </a:extLst>
                     </a:blip>
@@ -23787,19 +23757,19 @@
           <w:lang w:val="en-US"/>
         </w:rPr>
       </w:pPr>
-      <w:bookmarkStart w:id="56" w:name="OLE_LINK1"/>
-      <w:bookmarkStart w:id="57" w:name="OLE_LINK2"/>
-      <w:bookmarkStart w:id="58" w:name="_Toc328125316"/>
+      <w:bookmarkStart w:id="56" w:name="_Toc328125316"/>
+      <w:bookmarkStart w:id="57" w:name="OLE_LINK1"/>
+      <w:bookmarkStart w:id="58" w:name="OLE_LINK2"/>
       <w:r>
         <w:rPr>
           <w:lang w:val="en-US"/>
         </w:rPr>
         <w:t>View Analyzed and Defined Architecture – Part 1</w:t>
       </w:r>
-      <w:bookmarkEnd w:id="58"/>
-    </w:p>
-    <w:bookmarkEnd w:id="56"/>
+      <w:bookmarkEnd w:id="56"/>
+    </w:p>
     <w:bookmarkEnd w:id="57"/>
+    <w:bookmarkEnd w:id="58"/>
     <w:p>
       <w:pPr>
         <w:rPr>
@@ -24294,7 +24264,7 @@
           <v:shape id="_x0000_i1025" type="#_x0000_t75" style="width:525pt;height:449.25pt" o:ole="">
             <v:imagedata r:id="rId38" o:title=""/>
           </v:shape>
-          <o:OLEObject Type="Embed" ProgID="Visio.Drawing.11" ShapeID="_x0000_i1025" DrawAspect="Content" ObjectID="_1401867119" r:id="rId39"/>
+          <o:OLEObject Type="Embed" ProgID="Visio.Drawing.11" ShapeID="_x0000_i1025" DrawAspect="Content" ObjectID="_1401868715" r:id="rId39"/>
         </w:object>
       </w:r>
     </w:p>
@@ -24364,7 +24334,7 @@
               <w:rFonts w:hint="eastAsia"/>
               <w:noProof/>
             </w:rPr>
-            <w:t>3</w:t>
+            <w:t>11</w:t>
           </w:r>
         </w:fldSimple>
       </w:p>

</xml_diff>